<commit_message>
Added first commit of the game using Unity3D with Scenes 00SplashScreen 01aStart and 02Level_01. Plus, some changes on the TDD also are added
</commit_message>
<xml_diff>
--- a/_TCC/PROPOSTA_TCC_ELIAS-M-FERNANDES v1 Paschoal.docx
+++ b/_TCC/PROPOSTA_TCC_ELIAS-M-FERNANDES v1 Paschoal.docx
@@ -526,6 +526,7 @@
           <w:sz w:val="24"/>
           <w:szCs w:val="24"/>
         </w:rPr>
+        <w:lastRenderedPageBreak/>
         <w:t>ELIAS DE MORAES FERNANDES</w:t>
       </w:r>
     </w:p>
@@ -979,6 +980,7 @@
           <w:sz w:val="24"/>
           <w:szCs w:val="24"/>
         </w:rPr>
+        <w:lastRenderedPageBreak/>
         <w:t>RESUMO</w:t>
       </w:r>
     </w:p>
@@ -1449,6 +1451,12 @@
         </w:rPr>
         <w:t>Jogo Digital sobre a Vermitecnologia.</w:t>
       </w:r>
+      <w:r>
+        <w:rPr>
+          <w:rFonts w:cs="Arial"/>
+        </w:rPr>
+        <w:t xml:space="preserve"> Deste modo, é apresentado a proposta de um Serious Game nessa temática.</w:t>
+      </w:r>
     </w:p>
     <w:p>
       <w:pPr>
@@ -1504,7 +1512,7 @@
         <w:rPr>
           <w:rFonts w:cs="Arial"/>
         </w:rPr>
-        <w:t>.</w:t>
+        <w:t>,</w:t>
       </w:r>
       <w:r>
         <w:rPr>
@@ -1516,7 +1524,13 @@
         <w:rPr>
           <w:rFonts w:cs="Arial"/>
         </w:rPr>
-        <w:t xml:space="preserve">Vermicompostagem. </w:t>
+        <w:t>Vermicompostagem,</w:t>
+      </w:r>
+      <w:r>
+        <w:rPr>
+          <w:rFonts w:cs="Arial"/>
+        </w:rPr>
+        <w:t xml:space="preserve"> </w:t>
       </w:r>
       <w:r>
         <w:rPr>
@@ -1528,37 +1542,31 @@
         <w:rPr>
           <w:rFonts w:cs="Arial"/>
         </w:rPr>
-        <w:t xml:space="preserve">. </w:t>
-      </w:r>
-      <w:r>
-        <w:rPr>
-          <w:rFonts w:cs="Arial"/>
-        </w:rPr>
-        <w:t>Jogos Mobile</w:t>
-      </w:r>
-      <w:r>
-        <w:rPr>
-          <w:rFonts w:cs="Arial"/>
-        </w:rPr>
-        <w:t>.</w:t>
-      </w:r>
-      <w:r>
-        <w:rPr>
-          <w:rFonts w:cs="Arial"/>
-        </w:rPr>
-        <w:t xml:space="preserve"> Jogos</w:t>
-      </w:r>
-      <w:r>
-        <w:rPr>
-          <w:rFonts w:cs="Arial"/>
-        </w:rPr>
-        <w:t xml:space="preserve"> Educacionais. </w:t>
-      </w:r>
-      <w:r>
-        <w:rPr>
-          <w:rFonts w:cs="Arial"/>
-        </w:rPr>
-        <w:t>Sistema de Compostagem</w:t>
+        <w:t>, Serious Game,</w:t>
+      </w:r>
+      <w:r>
+        <w:rPr>
+          <w:rFonts w:cs="Arial"/>
+        </w:rPr>
+        <w:t xml:space="preserve"> </w:t>
+      </w:r>
+      <w:r>
+        <w:rPr>
+          <w:rFonts w:cs="Arial"/>
+        </w:rPr>
+        <w:t>Mobile</w:t>
+      </w:r>
+      <w:r>
+        <w:rPr>
+          <w:rFonts w:cs="Arial"/>
+        </w:rPr>
+        <w:t xml:space="preserve">, </w:t>
+      </w:r>
+      <w:r>
+        <w:rPr>
+          <w:rFonts w:cs="Arial"/>
+        </w:rPr>
+        <w:t>Compostagem</w:t>
       </w:r>
       <w:r>
         <w:rPr>
@@ -1599,6 +1607,7 @@
           <w:rFonts w:cs="Arial"/>
           <w:b/>
         </w:rPr>
+        <w:lastRenderedPageBreak/>
         <w:t>ABSTRACT</w:t>
       </w:r>
     </w:p>
@@ -1783,59 +1792,67 @@
         <w:jc w:val="both"/>
         <w:rPr>
           <w:rFonts w:cs="Arial"/>
+        </w:rPr>
+      </w:pPr>
+      <w:r>
+        <w:rPr>
+          <w:rFonts w:cs="Arial"/>
+          <w:b/>
           <w:lang w:val="en-US"/>
         </w:rPr>
-      </w:pPr>
-      <w:r>
-        <w:rPr>
-          <w:rFonts w:cs="Arial"/>
-          <w:b/>
+        <w:t>Keywords</w:t>
+      </w:r>
+      <w:r>
+        <w:rPr>
+          <w:rFonts w:cs="Arial"/>
           <w:lang w:val="en-US"/>
         </w:rPr>
-        <w:t>Keywords</w:t>
+        <w:t xml:space="preserve">: </w:t>
       </w:r>
       <w:r>
         <w:rPr>
           <w:rFonts w:cs="Arial"/>
           <w:lang w:val="en-US"/>
         </w:rPr>
-        <w:t xml:space="preserve">: </w:t>
+        <w:t>Vermitechnology</w:t>
       </w:r>
       <w:r>
         <w:rPr>
           <w:rFonts w:cs="Arial"/>
           <w:lang w:val="en-US"/>
         </w:rPr>
-        <w:t>Vermitechnology</w:t>
+        <w:t>,</w:t>
       </w:r>
       <w:r>
         <w:rPr>
           <w:rFonts w:cs="Arial"/>
           <w:lang w:val="en-US"/>
         </w:rPr>
-        <w:t xml:space="preserve">. </w:t>
+        <w:t xml:space="preserve"> </w:t>
       </w:r>
       <w:r>
         <w:rPr>
           <w:rFonts w:cs="Arial"/>
           <w:lang w:val="en-US"/>
         </w:rPr>
-        <w:t xml:space="preserve">Vermicomposting </w:t>
+        <w:t>Vermicomposting</w:t>
       </w:r>
       <w:r>
         <w:rPr>
           <w:rFonts w:cs="Arial"/>
           <w:lang w:val="en-US"/>
         </w:rPr>
-        <w:t>Mobile Game</w:t>
+        <w:t>,</w:t>
       </w:r>
       <w:r>
         <w:rPr>
           <w:rFonts w:cs="Arial"/>
           <w:lang w:val="en-US"/>
         </w:rPr>
-        <w:t xml:space="preserve">. </w:t>
-      </w:r>
+        <w:t xml:space="preserve"> </w:t>
+      </w:r>
+      <w:bookmarkStart w:id="0" w:name="_GoBack"/>
+      <w:bookmarkEnd w:id="0"/>
       <w:r>
         <w:rPr>
           <w:rFonts w:cs="Arial"/>
@@ -1855,53 +1872,26 @@
           <w:rFonts w:cs="Arial"/>
           <w:lang w:val="en-US"/>
         </w:rPr>
+        <w:t>,</w:t>
+      </w:r>
+      <w:r>
+        <w:rPr>
+          <w:rFonts w:cs="Arial"/>
+        </w:rPr>
+        <w:t xml:space="preserve"> </w:t>
+      </w:r>
+      <w:r>
+        <w:rPr>
+          <w:rFonts w:cs="Arial"/>
+        </w:rPr>
+        <w:t>Serious Game, Mobile, Compostagem</w:t>
+      </w:r>
+      <w:r>
+        <w:rPr>
+          <w:rFonts w:cs="Arial"/>
+        </w:rPr>
         <w:t>.</w:t>
       </w:r>
-      <w:r>
-        <w:rPr>
-          <w:rFonts w:cs="Arial"/>
-          <w:lang w:val="en-US"/>
-        </w:rPr>
-        <w:t xml:space="preserve"> </w:t>
-      </w:r>
-      <w:r>
-        <w:rPr>
-          <w:rFonts w:cs="Arial"/>
-          <w:lang w:val="en-US"/>
-        </w:rPr>
-        <w:t xml:space="preserve">Composting System. </w:t>
-      </w:r>
-      <w:r>
-        <w:rPr>
-          <w:rFonts w:cs="Arial"/>
-          <w:lang w:val="en-US"/>
-        </w:rPr>
-        <w:t>Educational</w:t>
-      </w:r>
-      <w:r>
-        <w:rPr>
-          <w:rFonts w:cs="Arial"/>
-          <w:lang w:val="en-US"/>
-        </w:rPr>
-        <w:t xml:space="preserve"> game</w:t>
-      </w:r>
-      <w:r>
-        <w:rPr>
-          <w:rFonts w:cs="Arial"/>
-          <w:lang w:val="en-US"/>
-        </w:rPr>
-        <w:t>.</w:t>
-      </w:r>
-    </w:p>
-    <w:p>
-      <w:pPr>
-        <w:rPr>
-          <w:rFonts w:ascii="Arial" w:eastAsia="Times New Roman" w:hAnsi="Arial" w:cs="Arial"/>
-          <w:color w:val="000000"/>
-          <w:sz w:val="24"/>
-          <w:szCs w:val="24"/>
-        </w:rPr>
-      </w:pPr>
       <w:r>
         <w:rPr>
           <w:rFonts w:cs="Arial"/>
@@ -1925,6 +1915,7 @@
           <w:rFonts w:cs="Arial"/>
           <w:b/>
         </w:rPr>
+        <w:lastRenderedPageBreak/>
         <w:t>SUMÁRIO</w:t>
       </w:r>
     </w:p>
@@ -2352,19 +2343,7 @@
               <w:rPr>
                 <w:rFonts w:cs="Arial"/>
               </w:rPr>
-              <w:t xml:space="preserve">2.1 </w:t>
-            </w:r>
-            <w:r>
-              <w:rPr>
-                <w:rFonts w:cs="Arial"/>
-              </w:rPr>
-              <w:t>Vermicompostagem</w:t>
-            </w:r>
-            <w:r>
-              <w:rPr>
-                <w:rFonts w:cs="Arial"/>
-              </w:rPr>
-              <w:t>.........................................................................................</w:t>
+              <w:t>2.1 Vermicompostagem.........................................................................................</w:t>
             </w:r>
           </w:p>
         </w:tc>
@@ -3169,14 +3148,7 @@
                 <w:rFonts w:cs="Arial"/>
                 <w:b/>
               </w:rPr>
-              <w:t>4 CRONOGRAMA</w:t>
-            </w:r>
-            <w:r>
-              <w:rPr>
-                <w:rFonts w:cs="Arial"/>
-                <w:b/>
-              </w:rPr>
-              <w:t>................................................................................................</w:t>
+              <w:t>4 CRONOGRAMA................................................................................................</w:t>
             </w:r>
           </w:p>
         </w:tc>
@@ -3409,6 +3381,7 @@
           <w:rFonts w:cs="Arial"/>
           <w:b/>
         </w:rPr>
+        <w:lastRenderedPageBreak/>
         <w:t xml:space="preserve"> INTRODUÇÃO</w:t>
       </w:r>
       <w:r>
@@ -3608,6 +3581,7 @@
           <w:rFonts w:cs="Arial"/>
           <w:b/>
         </w:rPr>
+        <w:lastRenderedPageBreak/>
         <w:t>PROBLEMAS</w:t>
       </w:r>
       <w:r>
@@ -3733,6 +3707,7 @@
           <w:rFonts w:cs="Arial"/>
           <w:b/>
         </w:rPr>
+        <w:lastRenderedPageBreak/>
         <w:t>MOTIVAÇÃO</w:t>
       </w:r>
     </w:p>
@@ -4191,6 +4166,7 @@
           <w:rFonts w:cs="Arial"/>
           <w:b/>
         </w:rPr>
+        <w:lastRenderedPageBreak/>
         <w:t>OBJETIVOS</w:t>
       </w:r>
     </w:p>
@@ -4530,6 +4506,7 @@
           <w:rFonts w:cs="Arial"/>
           <w:b/>
         </w:rPr>
+        <w:lastRenderedPageBreak/>
         <w:t>FUNDAMENTAÇÃO TEÓRICA</w:t>
       </w:r>
     </w:p>
@@ -5347,7 +5324,14 @@
         <w:rPr>
           <w:rFonts w:cs="Arial"/>
         </w:rPr>
-        <w:t xml:space="preserve">e aprender com erros durante certa tarefa – é a objetividade nas tarefas, </w:t>
+        <w:t xml:space="preserve">e aprender com </w:t>
+      </w:r>
+      <w:r>
+        <w:rPr>
+          <w:rFonts w:cs="Arial"/>
+        </w:rPr>
+        <w:lastRenderedPageBreak/>
+        <w:t xml:space="preserve">erros durante certa tarefa – é a objetividade nas tarefas, </w:t>
       </w:r>
       <w:r>
         <w:rPr>
@@ -5933,7 +5917,14 @@
         <w:rPr>
           <w:rFonts w:cs="Arial"/>
         </w:rPr>
-        <w:t xml:space="preserve"> e do processo de produção, onde foca-se nas limitações técnicas dessa determinada plataforma como </w:t>
+        <w:t xml:space="preserve"> e do processo de produção, onde foca-se nas limitações técnicas dessa determinada </w:t>
+      </w:r>
+      <w:r>
+        <w:rPr>
+          <w:rFonts w:cs="Arial"/>
+        </w:rPr>
+        <w:lastRenderedPageBreak/>
+        <w:t xml:space="preserve">plataforma como </w:t>
       </w:r>
       <w:r>
         <w:rPr>
@@ -6409,6 +6400,7 @@
           <w:rFonts w:cs="Arial"/>
           <w:b/>
         </w:rPr>
+        <w:lastRenderedPageBreak/>
         <w:t>PROPOSTA</w:t>
       </w:r>
     </w:p>
@@ -6812,6 +6804,7 @@
         <w:pStyle w:val="TextoProposta"/>
       </w:pPr>
       <w:r>
+        <w:lastRenderedPageBreak/>
         <w:t>Para gerenciamento do jogo será utilizado a</w:t>
       </w:r>
       <w:r>
@@ -6900,11 +6893,9 @@
       <w:r>
         <w:t xml:space="preserve"> Como desvantagem nesse projeto, pode-se citar apenas </w:t>
       </w:r>
-      <w:proofErr w:type="gramStart"/>
-      <w:r>
-        <w:t>um pessoa</w:t>
-      </w:r>
-      <w:proofErr w:type="gramEnd"/>
+      <w:r>
+        <w:t>uma pessoa</w:t>
+      </w:r>
       <w:r>
         <w:t xml:space="preserve">, o que deixaria o </w:t>
       </w:r>
@@ -7154,6 +7145,7 @@
           <w:noProof/>
           <w:lang w:val="en-US"/>
         </w:rPr>
+        <w:lastRenderedPageBreak/>
         <w:drawing>
           <wp:inline distT="0" distB="0" distL="0" distR="0" wp14:anchorId="0DD2D17D" wp14:editId="607EE161">
             <wp:extent cx="5159180" cy="3612394"/>
@@ -7358,6 +7350,7 @@
         <w:pStyle w:val="TextoProposta"/>
       </w:pPr>
       <w:r>
+        <w:lastRenderedPageBreak/>
         <w:t xml:space="preserve">Segundo </w:t>
       </w:r>
       <w:r>
@@ -9987,6 +9980,7 @@
               <w:pStyle w:val="CronogramaParagrafo"/>
             </w:pPr>
             <w:r>
+              <w:lastRenderedPageBreak/>
               <w:t>Desenvolver sistema de pontuação</w:t>
             </w:r>
           </w:p>
@@ -10796,6 +10790,7 @@
           <w:sz w:val="24"/>
           <w:szCs w:val="24"/>
         </w:rPr>
+        <w:lastRenderedPageBreak/>
         <w:t>5 CONSIDERAÇÕES FINAIS</w:t>
       </w:r>
     </w:p>
@@ -10924,6 +10919,7 @@
           <w:rFonts w:cs="Arial"/>
           <w:b/>
         </w:rPr>
+        <w:lastRenderedPageBreak/>
         <w:t>REFERÊNCIAS</w:t>
       </w:r>
     </w:p>
@@ -10996,11 +10992,11 @@
         <w:t>Disponível</w:t>
       </w:r>
       <w:r>
-        <w:t xml:space="preserve"> em: </w:t>
+        <w:t xml:space="preserve"> em: http://www.abrelpe.org.br/Panorama/panorama2014.pdf</w:t>
       </w:r>
       <w:proofErr w:type="gramStart"/>
       <w:r>
-        <w:t>http://www.abrelpe.org.br/Panorama/panorama2014.pdf  Acesso</w:t>
+        <w:t xml:space="preserve">  Acesso</w:t>
       </w:r>
       <w:proofErr w:type="gramEnd"/>
       <w:r>
@@ -11921,13 +11917,7 @@
         <w:t xml:space="preserve"> </w:t>
       </w:r>
       <w:r>
-        <w:t xml:space="preserve">Acesso em: 24 fev. 2016 </w:t>
-      </w:r>
-      <w:r>
-        <w:t>14:4</w:t>
-      </w:r>
-      <w:r>
-        <w:t>0</w:t>
+        <w:t>Acesso em: 24 fev. 2016 14:40</w:t>
       </w:r>
     </w:p>
     <w:p>
@@ -12000,14 +11990,12 @@
         </w:rPr>
         <w:tab/>
       </w:r>
-      <w:bookmarkStart w:id="0" w:name="_GoBack"/>
-      <w:bookmarkEnd w:id="0"/>
     </w:p>
     <w:sectPr>
       <w:headerReference w:type="default" r:id="rId11"/>
       <w:pgSz w:w="11906" w:h="16838"/>
       <w:pgMar w:top="1701" w:right="1134" w:bottom="993" w:left="1701" w:header="709" w:footer="709" w:gutter="0"/>
-      <w:pgNumType w:start="15"/>
+      <w:pgNumType w:start="6"/>
       <w:cols w:space="708"/>
       <w:docGrid w:linePitch="360"/>
     </w:sectPr>
@@ -12107,6 +12095,7 @@
         <w:docPartUnique/>
       </w:docPartObj>
     </w:sdtPr>
+    <w:sdtEndPr/>
     <w:sdtContent>
       <w:p>
         <w:pPr>
@@ -12126,7 +12115,7 @@
           <w:rPr>
             <w:noProof/>
           </w:rPr>
-          <w:t>30</w:t>
+          <w:t>6</w:t>
         </w:r>
         <w:r>
           <w:fldChar w:fldCharType="end"/>
@@ -13869,6 +13858,7 @@
   <w:style w:type="character" w:default="1" w:styleId="DefaultParagraphFont">
     <w:name w:val="Default Paragraph Font"/>
     <w:uiPriority w:val="1"/>
+    <w:semiHidden/>
     <w:unhideWhenUsed/>
   </w:style>
   <w:style w:type="table" w:default="1" w:styleId="TableNormal">
@@ -14846,7 +14836,7 @@
 </file>
 
 <file path=customXml/itemProps1.xml><?xml version="1.0" encoding="utf-8"?>
-<ds:datastoreItem xmlns:ds="http://schemas.openxmlformats.org/officeDocument/2006/customXml" ds:itemID="{D7A3C4C0-B9BE-D24E-BE43-1DD63F997E07}">
+<ds:datastoreItem xmlns:ds="http://schemas.openxmlformats.org/officeDocument/2006/customXml" ds:itemID="{36694E5B-48DE-5844-A17A-6C4907FF06EE}">
   <ds:schemaRefs>
     <ds:schemaRef ds:uri="http://schemas.openxmlformats.org/officeDocument/2006/bibliography"/>
   </ds:schemaRefs>

</xml_diff>